<commit_message>
ECGClient & Docs: Update design doc & adjust the new_user UI
</commit_message>
<xml_diff>
--- a/docs/ECG Design.docx
+++ b/docs/ECG Design.docx
@@ -5,6 +5,13 @@
     <w:sdt>
       <w:sdtPr>
         <w:rPr>
+          <w:rFonts w:asciiTheme="minorHAnsi" w:eastAsiaTheme="minorEastAsia" w:hAnsiTheme="minorHAnsi" w:cstheme="minorBidi"/>
+          <w:b w:val="0"/>
+          <w:bCs w:val="0"/>
+          <w:color w:val="auto"/>
+          <w:kern w:val="2"/>
+          <w:sz w:val="21"/>
+          <w:szCs w:val="22"/>
           <w:lang w:val="zh-CN"/>
         </w:rPr>
         <w:id w:val="25236896"/>
@@ -15,13 +22,6 @@
       </w:sdtPr>
       <w:sdtEndPr>
         <w:rPr>
-          <w:rFonts w:asciiTheme="minorHAnsi" w:eastAsiaTheme="minorEastAsia" w:hAnsiTheme="minorHAnsi" w:cstheme="minorBidi"/>
-          <w:b w:val="0"/>
-          <w:bCs w:val="0"/>
-          <w:color w:val="auto"/>
-          <w:kern w:val="2"/>
-          <w:sz w:val="21"/>
-          <w:szCs w:val="22"/>
           <w:lang w:val="en-US"/>
         </w:rPr>
       </w:sdtEndPr>
@@ -651,9 +651,9 @@
       <w:bookmarkStart w:id="2" w:name="_Ref322950087"/>
       <w:bookmarkStart w:id="3" w:name="_Ref322950140"/>
       <w:bookmarkStart w:id="4" w:name="_Toc343674884"/>
-      <w:bookmarkStart w:id="5" w:name="OLE_LINK3"/>
-      <w:bookmarkStart w:id="6" w:name="OLE_LINK4"/>
-      <w:bookmarkStart w:id="7" w:name="_Toc350706494"/>
+      <w:bookmarkStart w:id="5" w:name="_Toc350706494"/>
+      <w:bookmarkStart w:id="6" w:name="OLE_LINK3"/>
+      <w:bookmarkStart w:id="7" w:name="OLE_LINK4"/>
       <w:r>
         <w:rPr>
           <w:rFonts w:hint="eastAsia"/>
@@ -666,10 +666,10 @@
       <w:bookmarkEnd w:id="2"/>
       <w:bookmarkEnd w:id="3"/>
       <w:bookmarkEnd w:id="4"/>
-      <w:bookmarkEnd w:id="7"/>
-    </w:p>
-    <w:bookmarkEnd w:id="5"/>
+      <w:bookmarkEnd w:id="5"/>
+    </w:p>
     <w:bookmarkEnd w:id="6"/>
+    <w:bookmarkEnd w:id="7"/>
     <w:p>
       <w:r>
         <w:rPr>
@@ -718,13 +718,73 @@
       </w:r>
     </w:p>
     <w:p>
-      <w:pPr>
+      <w:r>
+        <w:t>ECG Chart related:</w:t>
+      </w:r>
+    </w:p>
+    <w:p>
+      <w:r>
+        <w:t>1</w:t>
+      </w:r>
+      <w:r>
         <w:rPr>
           <w:rFonts w:hint="eastAsia"/>
         </w:rPr>
-      </w:pPr>
-      <w:r>
-        <w:t>ECG Chart related:</w:t>
+        <w:t xml:space="preserve">) receive </w:t>
+      </w:r>
+      <w:r>
+        <w:t xml:space="preserve">data from remote client side, display it </w:t>
+      </w:r>
+      <w:r>
+        <w:t>simultaneously</w:t>
+      </w:r>
+      <w:r>
+        <w:t>, and save it to a database</w:t>
+      </w:r>
+    </w:p>
+    <w:p>
+      <w:r>
+        <w:t>2</w:t>
+      </w:r>
+      <w:r>
+        <w:t>)</w:t>
+      </w:r>
+      <w:r>
+        <w:t xml:space="preserve"> discover target devices around</w:t>
+      </w:r>
+      <w:r>
+        <w:t>, connect it</w:t>
+      </w:r>
+      <w:r>
+        <w:t>, sending original ECG data</w:t>
+      </w:r>
+      <w:r>
+        <w:t>(currently the simplest double type)</w:t>
+      </w:r>
+    </w:p>
+    <w:p>
+      <w:r>
+        <w:t>3</w:t>
+      </w:r>
+      <w:r>
+        <w:t>) generate a ECG chart from database</w:t>
+      </w:r>
+      <w:r>
+        <w:t xml:space="preserve"> for displaying history ECG records of user</w:t>
+      </w:r>
+    </w:p>
+    <w:p>
+      <w:r>
+        <w:t xml:space="preserve">All the ECG charts are capable of auto-adjusting when adding/removing under-layer data, and scaling , dragging </w:t>
+      </w:r>
+      <w:r>
+        <w:t>when user interacts with them, also support multiple plots in a single chart.</w:t>
+      </w:r>
+    </w:p>
+    <w:p/>
+    <w:p>
+      <w:r>
+        <w:t>User Management related:</w:t>
       </w:r>
     </w:p>
     <w:p>
@@ -732,19 +792,16 @@
         <w:t>1</w:t>
       </w:r>
       <w:r>
-        <w:rPr>
-          <w:rFonts w:hint="eastAsia"/>
-        </w:rPr>
-        <w:t xml:space="preserve">) receive </w:t>
-      </w:r>
-      <w:r>
-        <w:t xml:space="preserve">data from remote client side, display it </w:t>
-      </w:r>
-      <w:r>
-        <w:t>simultaneously</w:t>
-      </w:r>
-      <w:r>
-        <w:t>, and save it to a database</w:t>
+        <w:t xml:space="preserve">) list available users </w:t>
+      </w:r>
+      <w:r>
+        <w:t xml:space="preserve">in system </w:t>
+      </w:r>
+      <w:r>
+        <w:t xml:space="preserve">&amp; </w:t>
+      </w:r>
+      <w:r>
+        <w:t>query their details information</w:t>
       </w:r>
     </w:p>
     <w:p>
@@ -752,19 +809,10 @@
         <w:t>2</w:t>
       </w:r>
       <w:r>
-        <w:t>)</w:t>
-      </w:r>
-      <w:r>
-        <w:t xml:space="preserve"> discover target devices around</w:t>
-      </w:r>
-      <w:r>
-        <w:t>, connect it</w:t>
-      </w:r>
-      <w:r>
-        <w:t>, sending original ECG data</w:t>
-      </w:r>
-      <w:r>
-        <w:t>(currently the simplest double type)</w:t>
+        <w:t>) add/delete a specific</w:t>
+      </w:r>
+      <w:r>
+        <w:t xml:space="preserve"> user</w:t>
       </w:r>
     </w:p>
     <w:p>
@@ -772,88 +820,30 @@
         <w:t>3</w:t>
       </w:r>
       <w:r>
-        <w:t>) generate a ECG chart from database</w:t>
-      </w:r>
-      <w:r>
-        <w:t xml:space="preserve"> for displaying history ECG records of user</w:t>
-      </w:r>
-    </w:p>
-    <w:p>
-      <w:r>
-        <w:t xml:space="preserve">All the ECG charts are capable of auto-adjusting when adding/removing under-layer data, and scaling , dragging </w:t>
-      </w:r>
-      <w:r>
-        <w:t>when user interacts with them, also support multiple plots in a single chart.</w:t>
+        <w:t>) query history records of a specified</w:t>
+      </w:r>
+      <w:r>
+        <w:t xml:space="preserve"> user</w:t>
       </w:r>
     </w:p>
     <w:p/>
     <w:p>
-      <w:r>
-        <w:t>User Management related:</w:t>
-      </w:r>
-    </w:p>
-    <w:p>
-      <w:r>
-        <w:t>1</w:t>
-      </w:r>
-      <w:r>
-        <w:t xml:space="preserve">) list available users </w:t>
-      </w:r>
-      <w:r>
-        <w:t xml:space="preserve">in system </w:t>
-      </w:r>
-      <w:r>
-        <w:t xml:space="preserve">&amp; </w:t>
-      </w:r>
-      <w:r>
-        <w:t>query their details information</w:t>
-      </w:r>
-    </w:p>
-    <w:p>
-      <w:r>
-        <w:t>2</w:t>
-      </w:r>
-      <w:r>
-        <w:t>) add/delete a specific</w:t>
-      </w:r>
-      <w:r>
-        <w:t xml:space="preserve"> user</w:t>
-      </w:r>
-    </w:p>
-    <w:p>
-      <w:pPr>
-        <w:rPr>
-          <w:rFonts w:hint="eastAsia"/>
-        </w:rPr>
-      </w:pPr>
-      <w:r>
-        <w:t>3</w:t>
-      </w:r>
-      <w:r>
-        <w:t>) query history records of a specified</w:t>
-      </w:r>
-      <w:r>
-        <w:t xml:space="preserve"> user</w:t>
-      </w:r>
-    </w:p>
-    <w:p/>
-    <w:p>
       <w:pPr>
         <w:pStyle w:val="1"/>
       </w:pPr>
       <w:bookmarkStart w:id="8" w:name="_Toc343674885"/>
-      <w:bookmarkStart w:id="9" w:name="OLE_LINK5"/>
-      <w:bookmarkStart w:id="10" w:name="OLE_LINK6"/>
-      <w:bookmarkStart w:id="11" w:name="_Toc350706495"/>
+      <w:bookmarkStart w:id="9" w:name="_Toc350706495"/>
+      <w:bookmarkStart w:id="10" w:name="OLE_LINK5"/>
+      <w:bookmarkStart w:id="11" w:name="OLE_LINK6"/>
       <w:r>
         <w:lastRenderedPageBreak/>
         <w:t>Architecture</w:t>
       </w:r>
       <w:bookmarkEnd w:id="8"/>
-      <w:bookmarkEnd w:id="11"/>
-    </w:p>
-    <w:bookmarkEnd w:id="9"/>
+      <w:bookmarkEnd w:id="9"/>
+    </w:p>
     <w:bookmarkEnd w:id="10"/>
+    <w:bookmarkEnd w:id="11"/>
     <w:p>
       <w:r>
         <w:t>The following diagram is the block diagram of ECG Mobile app:</w:t>
@@ -1306,6 +1296,9 @@
         <w:pStyle w:val="a7"/>
         <w:ind w:left="360" w:firstLineChars="0" w:firstLine="0"/>
         <w:jc w:val="center"/>
+        <w:rPr>
+          <w:rFonts w:hint="eastAsia"/>
+        </w:rPr>
       </w:pPr>
       <w:r>
         <w:rPr>
@@ -1360,18 +1353,152 @@
     </w:p>
     <w:p>
       <w:pPr>
+        <w:pStyle w:val="a7"/>
+        <w:ind w:left="360" w:firstLineChars="0" w:firstLine="0"/>
+        <w:jc w:val="center"/>
+        <w:rPr>
+          <w:rFonts w:hint="eastAsia"/>
+        </w:rPr>
+      </w:pPr>
+      <w:r>
+        <w:t>L</w:t>
+      </w:r>
+      <w:r>
+        <w:rPr>
+          <w:rFonts w:hint="eastAsia"/>
+        </w:rPr>
+        <w:t>ist available users</w:t>
+      </w:r>
+    </w:p>
+    <w:p>
+      <w:pPr>
+        <w:pStyle w:val="a7"/>
+        <w:ind w:left="360" w:firstLineChars="0" w:firstLine="0"/>
+        <w:jc w:val="left"/>
+        <w:rPr>
+          <w:rFonts w:hint="eastAsia"/>
+        </w:rPr>
+      </w:pPr>
+      <w:r>
+        <w:rPr>
+          <w:rFonts w:hint="eastAsia"/>
+        </w:rPr>
+        <w:t>In this page, you can delete the user or select it as the system</w:t>
+      </w:r>
+      <w:r>
+        <w:t>’</w:t>
+      </w:r>
+      <w:r>
+        <w:rPr>
+          <w:rFonts w:hint="eastAsia"/>
+        </w:rPr>
+        <w:t>s current user.</w:t>
+      </w:r>
+    </w:p>
+    <w:p>
+      <w:pPr>
+        <w:pStyle w:val="a7"/>
+        <w:ind w:left="360" w:firstLineChars="0" w:firstLine="0"/>
+        <w:jc w:val="center"/>
+        <w:rPr>
+          <w:rFonts w:hint="eastAsia"/>
+        </w:rPr>
+      </w:pPr>
+      <w:r>
+        <w:rPr>
+          <w:noProof/>
+        </w:rPr>
+        <w:lastRenderedPageBreak/>
+        <w:drawing>
+          <wp:inline distT="0" distB="0" distL="0" distR="0">
+            <wp:extent cx="3019891" cy="5369357"/>
+            <wp:effectExtent l="19050" t="0" r="9059" b="0"/>
+            <wp:docPr id="2" name="图片 1"/>
+            <wp:cNvGraphicFramePr>
+              <a:graphicFrameLocks xmlns:a="http://schemas.openxmlformats.org/drawingml/2006/main" noChangeAspect="1"/>
+            </wp:cNvGraphicFramePr>
+            <a:graphic xmlns:a="http://schemas.openxmlformats.org/drawingml/2006/main">
+              <a:graphicData uri="http://schemas.openxmlformats.org/drawingml/2006/picture">
+                <pic:pic xmlns:pic="http://schemas.openxmlformats.org/drawingml/2006/picture">
+                  <pic:nvPicPr>
+                    <pic:cNvPr id="0" name="Picture 1"/>
+                    <pic:cNvPicPr>
+                      <a:picLocks noChangeAspect="1" noChangeArrowheads="1"/>
+                    </pic:cNvPicPr>
+                  </pic:nvPicPr>
+                  <pic:blipFill>
+                    <a:blip r:embed="rId13" cstate="print"/>
+                    <a:srcRect/>
+                    <a:stretch>
+                      <a:fillRect/>
+                    </a:stretch>
+                  </pic:blipFill>
+                  <pic:spPr bwMode="auto">
+                    <a:xfrm>
+                      <a:off x="0" y="0"/>
+                      <a:ext cx="3019891" cy="5369357"/>
+                    </a:xfrm>
+                    <a:prstGeom prst="rect">
+                      <a:avLst/>
+                    </a:prstGeom>
+                    <a:noFill/>
+                    <a:ln w="9525">
+                      <a:noFill/>
+                      <a:miter lim="800000"/>
+                      <a:headEnd/>
+                      <a:tailEnd/>
+                    </a:ln>
+                  </pic:spPr>
+                </pic:pic>
+              </a:graphicData>
+            </a:graphic>
+          </wp:inline>
+        </w:drawing>
+      </w:r>
+    </w:p>
+    <w:p>
+      <w:pPr>
+        <w:pStyle w:val="a7"/>
+        <w:ind w:left="360" w:firstLineChars="0" w:firstLine="0"/>
+        <w:jc w:val="center"/>
+        <w:rPr>
+          <w:rFonts w:hint="eastAsia"/>
+        </w:rPr>
+      </w:pPr>
+      <w:r>
+        <w:rPr>
+          <w:rFonts w:hint="eastAsia"/>
+        </w:rPr>
+        <w:t>Create a new user</w:t>
+      </w:r>
+    </w:p>
+    <w:p>
+      <w:pPr>
+        <w:pStyle w:val="a7"/>
+        <w:ind w:left="360" w:firstLineChars="0" w:firstLine="0"/>
+        <w:jc w:val="left"/>
+      </w:pPr>
+      <w:r>
+        <w:rPr>
+          <w:rFonts w:hint="eastAsia"/>
+        </w:rPr>
+        <w:t>In this page you can register a new user into system.</w:t>
+      </w:r>
+    </w:p>
+    <w:p>
+      <w:pPr>
         <w:pStyle w:val="2"/>
       </w:pPr>
-      <w:bookmarkStart w:id="15" w:name="OLE_LINK8"/>
-      <w:bookmarkStart w:id="16" w:name="OLE_LINK9"/>
-      <w:bookmarkStart w:id="17" w:name="_Toc350706499"/>
+      <w:bookmarkStart w:id="15" w:name="_Toc350706499"/>
+      <w:bookmarkStart w:id="16" w:name="OLE_LINK8"/>
+      <w:bookmarkStart w:id="17" w:name="OLE_LINK9"/>
       <w:r>
         <w:t>History Management</w:t>
       </w:r>
-      <w:bookmarkEnd w:id="17"/>
-    </w:p>
-    <w:bookmarkEnd w:id="15"/>
+      <w:bookmarkEnd w:id="15"/>
+    </w:p>
     <w:bookmarkEnd w:id="16"/>
+    <w:bookmarkEnd w:id="17"/>
     <w:p>
       <w:pPr>
         <w:rPr>
@@ -1415,7 +1542,7 @@
                     </pic:cNvPicPr>
                   </pic:nvPicPr>
                   <pic:blipFill>
-                    <a:blip r:embed="rId13" cstate="print"/>
+                    <a:blip r:embed="rId14" cstate="print"/>
                     <a:srcRect/>
                     <a:stretch>
                       <a:fillRect/>
@@ -1475,7 +1602,7 @@
                     </pic:cNvPicPr>
                   </pic:nvPicPr>
                   <pic:blipFill>
-                    <a:blip r:embed="rId14" cstate="print"/>
+                    <a:blip r:embed="rId15" cstate="print"/>
                     <a:srcRect/>
                     <a:stretch>
                       <a:fillRect/>
@@ -1537,7 +1664,7 @@
                     </pic:cNvPicPr>
                   </pic:nvPicPr>
                   <pic:blipFill>
-                    <a:blip r:embed="rId15" cstate="print"/>
+                    <a:blip r:embed="rId16" cstate="print"/>
                     <a:srcRect/>
                     <a:stretch>
                       <a:fillRect/>
@@ -1899,7 +2026,7 @@
       </w:pPr>
     </w:p>
     <w:sectPr>
-      <w:headerReference w:type="default" r:id="rId16"/>
+      <w:headerReference w:type="default" r:id="rId17"/>
       <w:pgSz w:w="11906" w:h="16838"/>
       <w:pgMar w:top="1440" w:right="1800" w:bottom="1440" w:left="1800" w:header="851" w:footer="992" w:gutter="0"/>
       <w:cols w:space="425"/>
@@ -2644,6 +2771,7 @@
   <w:style w:type="paragraph" w:default="1" w:styleId="a">
     <w:name w:val="Normal"/>
     <w:qFormat/>
+    <w:rsid w:val="009F4C0B"/>
     <w:pPr>
       <w:widowControl w:val="0"/>
       <w:jc w:val="both"/>
@@ -3117,351 +3245,6 @@
 </w:styles>
 </file>
 
-<file path=word/glossary/document.xml><?xml version="1.0" encoding="utf-8"?>
-<w:glossaryDocument xmlns:ve="http://schemas.openxmlformats.org/markup-compatibility/2006" xmlns:o="urn:schemas-microsoft-com:office:office" xmlns:r="http://schemas.openxmlformats.org/officeDocument/2006/relationships" xmlns:m="http://schemas.openxmlformats.org/officeDocument/2006/math" xmlns:v="urn:schemas-microsoft-com:vml" xmlns:wp="http://schemas.openxmlformats.org/drawingml/2006/wordprocessingDrawing" xmlns:w10="urn:schemas-microsoft-com:office:word" xmlns:w="http://schemas.openxmlformats.org/wordprocessingml/2006/main" xmlns:wne="http://schemas.microsoft.com/office/word/2006/wordml">
-  <w:docParts/>
-</w:glossaryDocument>
-</file>
-
-<file path=word/glossary/fontTable.xml><?xml version="1.0" encoding="utf-8"?>
-<w:fonts xmlns:r="http://schemas.openxmlformats.org/officeDocument/2006/relationships" xmlns:w="http://schemas.openxmlformats.org/wordprocessingml/2006/main">
-  <w:font w:name="Times New Roman">
-    <w:panose1 w:val="02020603050405020304"/>
-    <w:charset w:val="00"/>
-    <w:family w:val="roman"/>
-    <w:pitch w:val="variable"/>
-    <w:sig w:usb0="E0002AFF" w:usb1="C0007841" w:usb2="00000009" w:usb3="00000000" w:csb0="000001FF" w:csb1="00000000"/>
-  </w:font>
-  <w:font w:name="Cambria">
-    <w:panose1 w:val="02040503050406030204"/>
-    <w:charset w:val="00"/>
-    <w:family w:val="roman"/>
-    <w:pitch w:val="variable"/>
-    <w:sig w:usb0="E00002FF" w:usb1="400004FF" w:usb2="00000000" w:usb3="00000000" w:csb0="0000019F" w:csb1="00000000"/>
-  </w:font>
-  <w:font w:name="Arial">
-    <w:panose1 w:val="020B0604020202020204"/>
-    <w:charset w:val="00"/>
-    <w:family w:val="swiss"/>
-    <w:pitch w:val="variable"/>
-    <w:sig w:usb0="E0002AFF" w:usb1="C0007843" w:usb2="00000009" w:usb3="00000000" w:csb0="000001FF" w:csb1="00000000"/>
-  </w:font>
-  <w:font w:name="Calibri">
-    <w:panose1 w:val="020F0502020204030204"/>
-    <w:charset w:val="00"/>
-    <w:family w:val="swiss"/>
-    <w:pitch w:val="variable"/>
-    <w:sig w:usb0="E00002FF" w:usb1="4000ACFF" w:usb2="00000001" w:usb3="00000000" w:csb0="0000019F" w:csb1="00000000"/>
-  </w:font>
-  <w:font w:name="宋体">
-    <w:altName w:val="SimSun"/>
-    <w:panose1 w:val="02010600030101010101"/>
-    <w:charset w:val="86"/>
-    <w:family w:val="auto"/>
-    <w:pitch w:val="variable"/>
-    <w:sig w:usb0="00000003" w:usb1="288F0000" w:usb2="00000016" w:usb3="00000000" w:csb0="00040001" w:csb1="00000000"/>
-  </w:font>
-  <w:font w:name="SimSun">
-    <w:altName w:val="Times New Roman"/>
-    <w:panose1 w:val="00000000000000000000"/>
-    <w:charset w:val="00"/>
-    <w:family w:val="roman"/>
-    <w:notTrueType/>
-    <w:pitch w:val="default"/>
-    <w:sig w:usb0="00000000" w:usb1="00000000" w:usb2="00000000" w:usb3="00000000" w:csb0="00000000" w:csb1="00000000"/>
-  </w:font>
-  <w:font w:name="Arial Bold">
-    <w:panose1 w:val="00000000000000000000"/>
-    <w:charset w:val="00"/>
-    <w:family w:val="roman"/>
-    <w:notTrueType/>
-    <w:pitch w:val="default"/>
-    <w:sig w:usb0="00000000" w:usb1="00000000" w:usb2="00000000" w:usb3="00000000" w:csb0="00000000" w:csb1="00000000"/>
-  </w:font>
-  <w:font w:name="Wingdings">
-    <w:panose1 w:val="05000000000000000000"/>
-    <w:charset w:val="02"/>
-    <w:family w:val="auto"/>
-    <w:pitch w:val="variable"/>
-    <w:sig w:usb0="00000000" w:usb1="10000000" w:usb2="00000000" w:usb3="00000000" w:csb0="80000000" w:csb1="00000000"/>
-  </w:font>
-</w:fonts>
-</file>
-
-<file path=word/glossary/settings.xml><?xml version="1.0" encoding="utf-8"?>
-<w:settings xmlns:o="urn:schemas-microsoft-com:office:office" xmlns:r="http://schemas.openxmlformats.org/officeDocument/2006/relationships" xmlns:m="http://schemas.openxmlformats.org/officeDocument/2006/math" xmlns:v="urn:schemas-microsoft-com:vml" xmlns:w10="urn:schemas-microsoft-com:office:word" xmlns:w="http://schemas.openxmlformats.org/wordprocessingml/2006/main" xmlns:sl="http://schemas.openxmlformats.org/schemaLibrary/2006/main">
-  <w:view w:val="normal"/>
-  <w:bordersDoNotSurroundHeader/>
-  <w:bordersDoNotSurroundFooter/>
-  <w:defaultTabStop w:val="420"/>
-  <w:drawingGridVerticalSpacing w:val="156"/>
-  <w:displayHorizontalDrawingGridEvery w:val="0"/>
-  <w:displayVerticalDrawingGridEvery w:val="2"/>
-  <w:characterSpacingControl w:val="compressPunctuation"/>
-  <w:compat>
-    <w:spaceForUL/>
-    <w:balanceSingleByteDoubleByteWidth/>
-    <w:doNotLeaveBackslashAlone/>
-    <w:ulTrailSpace/>
-    <w:doNotExpandShiftReturn/>
-    <w:adjustLineHeightInTable/>
-    <w:useFELayout/>
-  </w:compat>
-  <w:rsids>
-    <w:rsidRoot w:val="005C7B84"/>
-    <w:rsid w:val="004F4828"/>
-    <w:rsid w:val="005C7B84"/>
-  </w:rsids>
-  <m:mathPr>
-    <m:mathFont m:val="Cambria Math"/>
-    <m:brkBin m:val="before"/>
-    <m:brkBinSub m:val="--"/>
-    <m:smallFrac m:val="off"/>
-    <m:dispDef/>
-    <m:lMargin m:val="0"/>
-    <m:rMargin m:val="0"/>
-    <m:defJc m:val="centerGroup"/>
-    <m:wrapIndent m:val="1440"/>
-    <m:intLim m:val="subSup"/>
-    <m:naryLim m:val="undOvr"/>
-  </m:mathPr>
-  <w:themeFontLang w:val="en-US" w:eastAsia="zh-CN"/>
-  <w:clrSchemeMapping w:bg1="light1" w:t1="dark1" w:bg2="light2" w:t2="dark2" w:accent1="accent1" w:accent2="accent2" w:accent3="accent3" w:accent4="accent4" w:accent5="accent5" w:accent6="accent6" w:hyperlink="hyperlink" w:followedHyperlink="followedHyperlink"/>
-  <w:decimalSymbol w:val="."/>
-  <w:listSeparator w:val=","/>
-</w:settings>
-</file>
-
-<file path=word/glossary/styles.xml><?xml version="1.0" encoding="utf-8"?>
-<w:styles xmlns:r="http://schemas.openxmlformats.org/officeDocument/2006/relationships" xmlns:w="http://schemas.openxmlformats.org/wordprocessingml/2006/main">
-  <w:docDefaults>
-    <w:rPrDefault>
-      <w:rPr>
-        <w:rFonts w:asciiTheme="minorHAnsi" w:eastAsiaTheme="minorEastAsia" w:hAnsiTheme="minorHAnsi" w:cstheme="minorBidi"/>
-        <w:kern w:val="2"/>
-        <w:sz w:val="21"/>
-        <w:szCs w:val="22"/>
-        <w:lang w:val="en-US" w:eastAsia="zh-CN" w:bidi="ar-SA"/>
-      </w:rPr>
-    </w:rPrDefault>
-    <w:pPrDefault/>
-  </w:docDefaults>
-  <w:latentStyles w:defLockedState="0" w:defUIPriority="99" w:defSemiHidden="1" w:defUnhideWhenUsed="1" w:defQFormat="0" w:count="267">
-    <w:lsdException w:name="Normal" w:semiHidden="0" w:uiPriority="0" w:unhideWhenUsed="0" w:qFormat="1"/>
-    <w:lsdException w:name="heading 1" w:semiHidden="0" w:uiPriority="9" w:unhideWhenUsed="0" w:qFormat="1"/>
-    <w:lsdException w:name="heading 2" w:uiPriority="9" w:qFormat="1"/>
-    <w:lsdException w:name="heading 3" w:uiPriority="9" w:qFormat="1"/>
-    <w:lsdException w:name="heading 4" w:uiPriority="9" w:qFormat="1"/>
-    <w:lsdException w:name="heading 5" w:uiPriority="9" w:qFormat="1"/>
-    <w:lsdException w:name="heading 6" w:uiPriority="9" w:qFormat="1"/>
-    <w:lsdException w:name="heading 7" w:uiPriority="9" w:qFormat="1"/>
-    <w:lsdException w:name="heading 8" w:uiPriority="9" w:qFormat="1"/>
-    <w:lsdException w:name="heading 9" w:uiPriority="9" w:qFormat="1"/>
-    <w:lsdException w:name="toc 1" w:uiPriority="39"/>
-    <w:lsdException w:name="toc 2" w:uiPriority="39"/>
-    <w:lsdException w:name="toc 3" w:uiPriority="39"/>
-    <w:lsdException w:name="toc 4" w:uiPriority="39"/>
-    <w:lsdException w:name="toc 5" w:uiPriority="39"/>
-    <w:lsdException w:name="toc 6" w:uiPriority="39"/>
-    <w:lsdException w:name="toc 7" w:uiPriority="39"/>
-    <w:lsdException w:name="toc 8" w:uiPriority="39"/>
-    <w:lsdException w:name="toc 9" w:uiPriority="39"/>
-    <w:lsdException w:name="caption" w:uiPriority="35" w:qFormat="1"/>
-    <w:lsdException w:name="Title" w:semiHidden="0" w:uiPriority="10" w:unhideWhenUsed="0" w:qFormat="1"/>
-    <w:lsdException w:name="Default Paragraph Font" w:uiPriority="1"/>
-    <w:lsdException w:name="Subtitle" w:semiHidden="0" w:uiPriority="11" w:unhideWhenUsed="0" w:qFormat="1"/>
-    <w:lsdException w:name="Strong" w:semiHidden="0" w:uiPriority="22" w:unhideWhenUsed="0" w:qFormat="1"/>
-    <w:lsdException w:name="Emphasis" w:semiHidden="0" w:uiPriority="20" w:unhideWhenUsed="0" w:qFormat="1"/>
-    <w:lsdException w:name="Table Grid" w:semiHidden="0" w:uiPriority="59" w:unhideWhenUsed="0"/>
-    <w:lsdException w:name="Placeholder Text" w:unhideWhenUsed="0"/>
-    <w:lsdException w:name="No Spacing" w:semiHidden="0" w:uiPriority="1" w:unhideWhenUsed="0" w:qFormat="1"/>
-    <w:lsdException w:name="Light Shading" w:semiHidden="0" w:uiPriority="60" w:unhideWhenUsed="0"/>
-    <w:lsdException w:name="Light List" w:semiHidden="0" w:uiPriority="61" w:unhideWhenUsed="0"/>
-    <w:lsdException w:name="Light Grid" w:semiHidden="0" w:uiPriority="62" w:unhideWhenUsed="0"/>
-    <w:lsdException w:name="Medium Shading 1" w:semiHidden="0" w:uiPriority="63" w:unhideWhenUsed="0"/>
-    <w:lsdException w:name="Medium Shading 2" w:semiHidden="0" w:uiPriority="64" w:unhideWhenUsed="0"/>
-    <w:lsdException w:name="Medium List 1" w:semiHidden="0" w:uiPriority="65" w:unhideWhenUsed="0"/>
-    <w:lsdException w:name="Medium List 2" w:semiHidden="0" w:uiPriority="66" w:unhideWhenUsed="0"/>
-    <w:lsdException w:name="Medium Grid 1" w:semiHidden="0" w:uiPriority="67" w:unhideWhenUsed="0"/>
-    <w:lsdException w:name="Medium Grid 2" w:semiHidden="0" w:uiPriority="68" w:unhideWhenUsed="0"/>
-    <w:lsdException w:name="Medium Grid 3" w:semiHidden="0" w:uiPriority="69" w:unhideWhenUsed="0"/>
-    <w:lsdException w:name="Dark List" w:semiHidden="0" w:uiPriority="70" w:unhideWhenUsed="0"/>
-    <w:lsdException w:name="Colorful Shading" w:semiHidden="0" w:uiPriority="71" w:unhideWhenUsed="0"/>
-    <w:lsdException w:name="Colorful List" w:semiHidden="0" w:uiPriority="72" w:unhideWhenUsed="0"/>
-    <w:lsdException w:name="Colorful Grid" w:semiHidden="0" w:uiPriority="73" w:unhideWhenUsed="0"/>
-    <w:lsdException w:name="Light Shading Accent 1" w:semiHidden="0" w:uiPriority="60" w:unhideWhenUsed="0"/>
-    <w:lsdException w:name="Light List Accent 1" w:semiHidden="0" w:uiPriority="61" w:unhideWhenUsed="0"/>
-    <w:lsdException w:name="Light Grid Accent 1" w:semiHidden="0" w:uiPriority="62" w:unhideWhenUsed="0"/>
-    <w:lsdException w:name="Medium Shading 1 Accent 1" w:semiHidden="0" w:uiPriority="63" w:unhideWhenUsed="0"/>
-    <w:lsdException w:name="Medium Shading 2 Accent 1" w:semiHidden="0" w:uiPriority="64" w:unhideWhenUsed="0"/>
-    <w:lsdException w:name="Medium List 1 Accent 1" w:semiHidden="0" w:uiPriority="65" w:unhideWhenUsed="0"/>
-    <w:lsdException w:name="Revision" w:unhideWhenUsed="0"/>
-    <w:lsdException w:name="List Paragraph" w:semiHidden="0" w:uiPriority="34" w:unhideWhenUsed="0" w:qFormat="1"/>
-    <w:lsdException w:name="Quote" w:semiHidden="0" w:uiPriority="29" w:unhideWhenUsed="0" w:qFormat="1"/>
-    <w:lsdException w:name="Intense Quote" w:semiHidden="0" w:uiPriority="30" w:unhideWhenUsed="0" w:qFormat="1"/>
-    <w:lsdException w:name="Medium List 2 Accent 1" w:semiHidden="0" w:uiPriority="66" w:unhideWhenUsed="0"/>
-    <w:lsdException w:name="Medium Grid 1 Accent 1" w:semiHidden="0" w:uiPriority="67" w:unhideWhenUsed="0"/>
-    <w:lsdException w:name="Medium Grid 2 Accent 1" w:semiHidden="0" w:uiPriority="68" w:unhideWhenUsed="0"/>
-    <w:lsdException w:name="Medium Grid 3 Accent 1" w:semiHidden="0" w:uiPriority="69" w:unhideWhenUsed="0"/>
-    <w:lsdException w:name="Dark List Accent 1" w:semiHidden="0" w:uiPriority="70" w:unhideWhenUsed="0"/>
-    <w:lsdException w:name="Colorful Shading Accent 1" w:semiHidden="0" w:uiPriority="71" w:unhideWhenUsed="0"/>
-    <w:lsdException w:name="Colorful List Accent 1" w:semiHidden="0" w:uiPriority="72" w:unhideWhenUsed="0"/>
-    <w:lsdException w:name="Colorful Grid Accent 1" w:semiHidden="0" w:uiPriority="73" w:unhideWhenUsed="0"/>
-    <w:lsdException w:name="Light Shading Accent 2" w:semiHidden="0" w:uiPriority="60" w:unhideWhenUsed="0"/>
-    <w:lsdException w:name="Light List Accent 2" w:semiHidden="0" w:uiPriority="61" w:unhideWhenUsed="0"/>
-    <w:lsdException w:name="Light Grid Accent 2" w:semiHidden="0" w:uiPriority="62" w:unhideWhenUsed="0"/>
-    <w:lsdException w:name="Medium Shading 1 Accent 2" w:semiHidden="0" w:uiPriority="63" w:unhideWhenUsed="0"/>
-    <w:lsdException w:name="Medium Shading 2 Accent 2" w:semiHidden="0" w:uiPriority="64" w:unhideWhenUsed="0"/>
-    <w:lsdException w:name="Medium List 1 Accent 2" w:semiHidden="0" w:uiPriority="65" w:unhideWhenUsed="0"/>
-    <w:lsdException w:name="Medium List 2 Accent 2" w:semiHidden="0" w:uiPriority="66" w:unhideWhenUsed="0"/>
-    <w:lsdException w:name="Medium Grid 1 Accent 2" w:semiHidden="0" w:uiPriority="67" w:unhideWhenUsed="0"/>
-    <w:lsdException w:name="Medium Grid 2 Accent 2" w:semiHidden="0" w:uiPriority="68" w:unhideWhenUsed="0"/>
-    <w:lsdException w:name="Medium Grid 3 Accent 2" w:semiHidden="0" w:uiPriority="69" w:unhideWhenUsed="0"/>
-    <w:lsdException w:name="Dark List Accent 2" w:semiHidden="0" w:uiPriority="70" w:unhideWhenUsed="0"/>
-    <w:lsdException w:name="Colorful Shading Accent 2" w:semiHidden="0" w:uiPriority="71" w:unhideWhenUsed="0"/>
-    <w:lsdException w:name="Colorful List Accent 2" w:semiHidden="0" w:uiPriority="72" w:unhideWhenUsed="0"/>
-    <w:lsdException w:name="Colorful Grid Accent 2" w:semiHidden="0" w:uiPriority="73" w:unhideWhenUsed="0"/>
-    <w:lsdException w:name="Light Shading Accent 3" w:semiHidden="0" w:uiPriority="60" w:unhideWhenUsed="0"/>
-    <w:lsdException w:name="Light List Accent 3" w:semiHidden="0" w:uiPriority="61" w:unhideWhenUsed="0"/>
-    <w:lsdException w:name="Light Grid Accent 3" w:semiHidden="0" w:uiPriority="62" w:unhideWhenUsed="0"/>
-    <w:lsdException w:name="Medium Shading 1 Accent 3" w:semiHidden="0" w:uiPriority="63" w:unhideWhenUsed="0"/>
-    <w:lsdException w:name="Medium Shading 2 Accent 3" w:semiHidden="0" w:uiPriority="64" w:unhideWhenUsed="0"/>
-    <w:lsdException w:name="Medium List 1 Accent 3" w:semiHidden="0" w:uiPriority="65" w:unhideWhenUsed="0"/>
-    <w:lsdException w:name="Medium List 2 Accent 3" w:semiHidden="0" w:uiPriority="66" w:unhideWhenUsed="0"/>
-    <w:lsdException w:name="Medium Grid 1 Accent 3" w:semiHidden="0" w:uiPriority="67" w:unhideWhenUsed="0"/>
-    <w:lsdException w:name="Medium Grid 2 Accent 3" w:semiHidden="0" w:uiPriority="68" w:unhideWhenUsed="0"/>
-    <w:lsdException w:name="Medium Grid 3 Accent 3" w:semiHidden="0" w:uiPriority="69" w:unhideWhenUsed="0"/>
-    <w:lsdException w:name="Dark List Accent 3" w:semiHidden="0" w:uiPriority="70" w:unhideWhenUsed="0"/>
-    <w:lsdException w:name="Colorful Shading Accent 3" w:semiHidden="0" w:uiPriority="71" w:unhideWhenUsed="0"/>
-    <w:lsdException w:name="Colorful List Accent 3" w:semiHidden="0" w:uiPriority="72" w:unhideWhenUsed="0"/>
-    <w:lsdException w:name="Colorful Grid Accent 3" w:semiHidden="0" w:uiPriority="73" w:unhideWhenUsed="0"/>
-    <w:lsdException w:name="Light Shading Accent 4" w:semiHidden="0" w:uiPriority="60" w:unhideWhenUsed="0"/>
-    <w:lsdException w:name="Light List Accent 4" w:semiHidden="0" w:uiPriority="61" w:unhideWhenUsed="0"/>
-    <w:lsdException w:name="Light Grid Accent 4" w:semiHidden="0" w:uiPriority="62" w:unhideWhenUsed="0"/>
-    <w:lsdException w:name="Medium Shading 1 Accent 4" w:semiHidden="0" w:uiPriority="63" w:unhideWhenUsed="0"/>
-    <w:lsdException w:name="Medium Shading 2 Accent 4" w:semiHidden="0" w:uiPriority="64" w:unhideWhenUsed="0"/>
-    <w:lsdException w:name="Medium List 1 Accent 4" w:semiHidden="0" w:uiPriority="65" w:unhideWhenUsed="0"/>
-    <w:lsdException w:name="Medium List 2 Accent 4" w:semiHidden="0" w:uiPriority="66" w:unhideWhenUsed="0"/>
-    <w:lsdException w:name="Medium Grid 1 Accent 4" w:semiHidden="0" w:uiPriority="67" w:unhideWhenUsed="0"/>
-    <w:lsdException w:name="Medium Grid 2 Accent 4" w:semiHidden="0" w:uiPriority="68" w:unhideWhenUsed="0"/>
-    <w:lsdException w:name="Medium Grid 3 Accent 4" w:semiHidden="0" w:uiPriority="69" w:unhideWhenUsed="0"/>
-    <w:lsdException w:name="Dark List Accent 4" w:semiHidden="0" w:uiPriority="70" w:unhideWhenUsed="0"/>
-    <w:lsdException w:name="Colorful Shading Accent 4" w:semiHidden="0" w:uiPriority="71" w:unhideWhenUsed="0"/>
-    <w:lsdException w:name="Colorful List Accent 4" w:semiHidden="0" w:uiPriority="72" w:unhideWhenUsed="0"/>
-    <w:lsdException w:name="Colorful Grid Accent 4" w:semiHidden="0" w:uiPriority="73" w:unhideWhenUsed="0"/>
-    <w:lsdException w:name="Light Shading Accent 5" w:semiHidden="0" w:uiPriority="60" w:unhideWhenUsed="0"/>
-    <w:lsdException w:name="Light List Accent 5" w:semiHidden="0" w:uiPriority="61" w:unhideWhenUsed="0"/>
-    <w:lsdException w:name="Light Grid Accent 5" w:semiHidden="0" w:uiPriority="62" w:unhideWhenUsed="0"/>
-    <w:lsdException w:name="Medium Shading 1 Accent 5" w:semiHidden="0" w:uiPriority="63" w:unhideWhenUsed="0"/>
-    <w:lsdException w:name="Medium Shading 2 Accent 5" w:semiHidden="0" w:uiPriority="64" w:unhideWhenUsed="0"/>
-    <w:lsdException w:name="Medium List 1 Accent 5" w:semiHidden="0" w:uiPriority="65" w:unhideWhenUsed="0"/>
-    <w:lsdException w:name="Medium List 2 Accent 5" w:semiHidden="0" w:uiPriority="66" w:unhideWhenUsed="0"/>
-    <w:lsdException w:name="Medium Grid 1 Accent 5" w:semiHidden="0" w:uiPriority="67" w:unhideWhenUsed="0"/>
-    <w:lsdException w:name="Medium Grid 2 Accent 5" w:semiHidden="0" w:uiPriority="68" w:unhideWhenUsed="0"/>
-    <w:lsdException w:name="Medium Grid 3 Accent 5" w:semiHidden="0" w:uiPriority="69" w:unhideWhenUsed="0"/>
-    <w:lsdException w:name="Dark List Accent 5" w:semiHidden="0" w:uiPriority="70" w:unhideWhenUsed="0"/>
-    <w:lsdException w:name="Colorful Shading Accent 5" w:semiHidden="0" w:uiPriority="71" w:unhideWhenUsed="0"/>
-    <w:lsdException w:name="Colorful List Accent 5" w:semiHidden="0" w:uiPriority="72" w:unhideWhenUsed="0"/>
-    <w:lsdException w:name="Colorful Grid Accent 5" w:semiHidden="0" w:uiPriority="73" w:unhideWhenUsed="0"/>
-    <w:lsdException w:name="Light Shading Accent 6" w:semiHidden="0" w:uiPriority="60" w:unhideWhenUsed="0"/>
-    <w:lsdException w:name="Light List Accent 6" w:semiHidden="0" w:uiPriority="61" w:unhideWhenUsed="0"/>
-    <w:lsdException w:name="Light Grid Accent 6" w:semiHidden="0" w:uiPriority="62" w:unhideWhenUsed="0"/>
-    <w:lsdException w:name="Medium Shading 1 Accent 6" w:semiHidden="0" w:uiPriority="63" w:unhideWhenUsed="0"/>
-    <w:lsdException w:name="Medium Shading 2 Accent 6" w:semiHidden="0" w:uiPriority="64" w:unhideWhenUsed="0"/>
-    <w:lsdException w:name="Medium List 1 Accent 6" w:semiHidden="0" w:uiPriority="65" w:unhideWhenUsed="0"/>
-    <w:lsdException w:name="Medium List 2 Accent 6" w:semiHidden="0" w:uiPriority="66" w:unhideWhenUsed="0"/>
-    <w:lsdException w:name="Medium Grid 1 Accent 6" w:semiHidden="0" w:uiPriority="67" w:unhideWhenUsed="0"/>
-    <w:lsdException w:name="Medium Grid 2 Accent 6" w:semiHidden="0" w:uiPriority="68" w:unhideWhenUsed="0"/>
-    <w:lsdException w:name="Medium Grid 3 Accent 6" w:semiHidden="0" w:uiPriority="69" w:unhideWhenUsed="0"/>
-    <w:lsdException w:name="Dark List Accent 6" w:semiHidden="0" w:uiPriority="70" w:unhideWhenUsed="0"/>
-    <w:lsdException w:name="Colorful Shading Accent 6" w:semiHidden="0" w:uiPriority="71" w:unhideWhenUsed="0"/>
-    <w:lsdException w:name="Colorful List Accent 6" w:semiHidden="0" w:uiPriority="72" w:unhideWhenUsed="0"/>
-    <w:lsdException w:name="Colorful Grid Accent 6" w:semiHidden="0" w:uiPriority="73" w:unhideWhenUsed="0"/>
-    <w:lsdException w:name="Subtle Emphasis" w:semiHidden="0" w:uiPriority="19" w:unhideWhenUsed="0" w:qFormat="1"/>
-    <w:lsdException w:name="Intense Emphasis" w:semiHidden="0" w:uiPriority="21" w:unhideWhenUsed="0" w:qFormat="1"/>
-    <w:lsdException w:name="Subtle Reference" w:semiHidden="0" w:uiPriority="31" w:unhideWhenUsed="0" w:qFormat="1"/>
-    <w:lsdException w:name="Intense Reference" w:semiHidden="0" w:uiPriority="32" w:unhideWhenUsed="0" w:qFormat="1"/>
-    <w:lsdException w:name="Book Title" w:semiHidden="0" w:uiPriority="33" w:unhideWhenUsed="0" w:qFormat="1"/>
-    <w:lsdException w:name="Bibliography" w:uiPriority="37"/>
-    <w:lsdException w:name="TOC Heading" w:uiPriority="39" w:qFormat="1"/>
-  </w:latentStyles>
-  <w:style w:type="paragraph" w:default="1" w:styleId="a">
-    <w:name w:val="Normal"/>
-    <w:qFormat/>
-    <w:pPr>
-      <w:widowControl w:val="0"/>
-      <w:jc w:val="both"/>
-    </w:pPr>
-  </w:style>
-  <w:style w:type="character" w:default="1" w:styleId="a0">
-    <w:name w:val="Default Paragraph Font"/>
-    <w:uiPriority w:val="1"/>
-    <w:semiHidden/>
-    <w:unhideWhenUsed/>
-  </w:style>
-  <w:style w:type="table" w:default="1" w:styleId="a1">
-    <w:name w:val="Normal Table"/>
-    <w:uiPriority w:val="99"/>
-    <w:semiHidden/>
-    <w:unhideWhenUsed/>
-    <w:qFormat/>
-    <w:tblPr>
-      <w:tblInd w:w="0" w:type="dxa"/>
-      <w:tblCellMar>
-        <w:top w:w="0" w:type="dxa"/>
-        <w:left w:w="108" w:type="dxa"/>
-        <w:bottom w:w="0" w:type="dxa"/>
-        <w:right w:w="108" w:type="dxa"/>
-      </w:tblCellMar>
-    </w:tblPr>
-  </w:style>
-  <w:style w:type="numbering" w:default="1" w:styleId="a2">
-    <w:name w:val="No List"/>
-    <w:uiPriority w:val="99"/>
-    <w:semiHidden/>
-    <w:unhideWhenUsed/>
-  </w:style>
-  <w:style w:type="paragraph" w:customStyle="1" w:styleId="0988EF3CC63D458CB63A20DD6578E45B">
-    <w:name w:val="0988EF3CC63D458CB63A20DD6578E45B"/>
-    <w:rsid w:val="005C7B84"/>
-    <w:pPr>
-      <w:widowControl w:val="0"/>
-      <w:jc w:val="both"/>
-    </w:pPr>
-  </w:style>
-  <w:style w:type="paragraph" w:customStyle="1" w:styleId="EA93B7C89DFF42D4B76374939326EDC5">
-    <w:name w:val="EA93B7C89DFF42D4B76374939326EDC5"/>
-    <w:rsid w:val="005C7B84"/>
-    <w:pPr>
-      <w:widowControl w:val="0"/>
-      <w:jc w:val="both"/>
-    </w:pPr>
-  </w:style>
-  <w:style w:type="paragraph" w:customStyle="1" w:styleId="9A47F411FC674BCB8A20296CA871D7EF">
-    <w:name w:val="9A47F411FC674BCB8A20296CA871D7EF"/>
-    <w:rsid w:val="005C7B84"/>
-    <w:pPr>
-      <w:widowControl w:val="0"/>
-      <w:jc w:val="both"/>
-    </w:pPr>
-  </w:style>
-  <w:style w:type="paragraph" w:customStyle="1" w:styleId="51B0F76BC4C543118D098EE8680F9917">
-    <w:name w:val="51B0F76BC4C543118D098EE8680F9917"/>
-    <w:rsid w:val="005C7B84"/>
-    <w:pPr>
-      <w:widowControl w:val="0"/>
-      <w:jc w:val="both"/>
-    </w:pPr>
-  </w:style>
-</w:styles>
-</file>
-
-<file path=word/glossary/webSettings.xml><?xml version="1.0" encoding="utf-8"?>
-<w:webSettings xmlns:r="http://schemas.openxmlformats.org/officeDocument/2006/relationships" xmlns:w="http://schemas.openxmlformats.org/wordprocessingml/2006/main">
-  <w:optimizeForBrowser/>
-</w:webSettings>
-</file>
-
 <file path=word/theme/theme1.xml><?xml version="1.0" encoding="utf-8"?>
 <a:theme xmlns:a="http://schemas.openxmlformats.org/drawingml/2006/main" name="Office 主题">
   <a:themeElements>
@@ -3750,7 +3533,7 @@
 </file>
 
 <file path=customXml/itemProps1.xml><?xml version="1.0" encoding="utf-8"?>
-<ds:datastoreItem xmlns:ds="http://schemas.openxmlformats.org/officeDocument/2006/customXml" ds:itemID="{995CA315-9E27-462F-82AB-983EE6AC8C27}">
+<ds:datastoreItem xmlns:ds="http://schemas.openxmlformats.org/officeDocument/2006/customXml" ds:itemID="{3C2B1603-063C-4F45-B162-2B1097E79B30}">
   <ds:schemaRefs>
     <ds:schemaRef ds:uri="http://schemas.openxmlformats.org/officeDocument/2006/bibliography"/>
   </ds:schemaRefs>

</xml_diff>

<commit_message>
ECGClient: Fix some bugs & add some docs
</commit_message>
<xml_diff>
--- a/docs/ECG Design.docx
+++ b/docs/ECG Design.docx
@@ -54,7 +54,7 @@
           <w:r>
             <w:fldChar w:fldCharType="separate"/>
           </w:r>
-          <w:hyperlink w:anchor="_Toc350706494" w:history="1">
+          <w:hyperlink w:anchor="_Toc352101271" w:history="1">
             <w:r>
               <w:rPr>
                 <w:rStyle w:val="a8"/>
@@ -97,7 +97,7 @@
                 <w:noProof/>
                 <w:webHidden/>
               </w:rPr>
-              <w:instrText xml:space="preserve"> PAGEREF _Toc350706494 \h </w:instrText>
+              <w:instrText xml:space="preserve"> PAGEREF _Toc352101271 \h </w:instrText>
             </w:r>
             <w:r>
               <w:rPr>
@@ -139,7 +139,7 @@
               <w:noProof/>
             </w:rPr>
           </w:pPr>
-          <w:hyperlink w:anchor="_Toc350706495" w:history="1">
+          <w:hyperlink w:anchor="_Toc352101272" w:history="1">
             <w:r>
               <w:rPr>
                 <w:rStyle w:val="a8"/>
@@ -182,7 +182,7 @@
                 <w:noProof/>
                 <w:webHidden/>
               </w:rPr>
-              <w:instrText xml:space="preserve"> PAGEREF _Toc350706495 \h </w:instrText>
+              <w:instrText xml:space="preserve"> PAGEREF _Toc352101272 \h </w:instrText>
             </w:r>
             <w:r>
               <w:rPr>
@@ -224,7 +224,7 @@
               <w:noProof/>
             </w:rPr>
           </w:pPr>
-          <w:hyperlink w:anchor="_Toc350706496" w:history="1">
+          <w:hyperlink w:anchor="_Toc352101273" w:history="1">
             <w:r>
               <w:rPr>
                 <w:rStyle w:val="a8"/>
@@ -267,7 +267,7 @@
                 <w:noProof/>
                 <w:webHidden/>
               </w:rPr>
-              <w:instrText xml:space="preserve"> PAGEREF _Toc350706496 \h </w:instrText>
+              <w:instrText xml:space="preserve"> PAGEREF _Toc352101273 \h </w:instrText>
             </w:r>
             <w:r>
               <w:rPr>
@@ -309,7 +309,7 @@
               <w:noProof/>
             </w:rPr>
           </w:pPr>
-          <w:hyperlink w:anchor="_Toc350706497" w:history="1">
+          <w:hyperlink w:anchor="_Toc352101274" w:history="1">
             <w:r>
               <w:rPr>
                 <w:rStyle w:val="a8"/>
@@ -349,7 +349,7 @@
                 <w:noProof/>
                 <w:webHidden/>
               </w:rPr>
-              <w:instrText xml:space="preserve"> PAGEREF _Toc350706497 \h </w:instrText>
+              <w:instrText xml:space="preserve"> PAGEREF _Toc352101274 \h </w:instrText>
             </w:r>
             <w:r>
               <w:rPr>
@@ -391,7 +391,7 @@
               <w:noProof/>
             </w:rPr>
           </w:pPr>
-          <w:hyperlink w:anchor="_Toc350706498" w:history="1">
+          <w:hyperlink w:anchor="_Toc352101275" w:history="1">
             <w:r>
               <w:rPr>
                 <w:rStyle w:val="a8"/>
@@ -431,7 +431,7 @@
                 <w:noProof/>
                 <w:webHidden/>
               </w:rPr>
-              <w:instrText xml:space="preserve"> PAGEREF _Toc350706498 \h </w:instrText>
+              <w:instrText xml:space="preserve"> PAGEREF _Toc352101275 \h </w:instrText>
             </w:r>
             <w:r>
               <w:rPr>
@@ -473,7 +473,7 @@
               <w:noProof/>
             </w:rPr>
           </w:pPr>
-          <w:hyperlink w:anchor="_Toc350706499" w:history="1">
+          <w:hyperlink w:anchor="_Toc352101276" w:history="1">
             <w:r>
               <w:rPr>
                 <w:rStyle w:val="a8"/>
@@ -513,7 +513,7 @@
                 <w:noProof/>
                 <w:webHidden/>
               </w:rPr>
-              <w:instrText xml:space="preserve"> PAGEREF _Toc350706499 \h </w:instrText>
+              <w:instrText xml:space="preserve"> PAGEREF _Toc352101276 \h </w:instrText>
             </w:r>
             <w:r>
               <w:rPr>
@@ -533,7 +533,7 @@
                 <w:noProof/>
                 <w:webHidden/>
               </w:rPr>
-              <w:t>7</w:t>
+              <w:t>8</w:t>
             </w:r>
             <w:r>
               <w:rPr>
@@ -555,7 +555,7 @@
               <w:noProof/>
             </w:rPr>
           </w:pPr>
-          <w:hyperlink w:anchor="_Toc350706500" w:history="1">
+          <w:hyperlink w:anchor="_Toc352101277" w:history="1">
             <w:r>
               <w:rPr>
                 <w:rStyle w:val="a8"/>
@@ -595,7 +595,7 @@
                 <w:noProof/>
                 <w:webHidden/>
               </w:rPr>
-              <w:instrText xml:space="preserve"> PAGEREF _Toc350706500 \h </w:instrText>
+              <w:instrText xml:space="preserve"> PAGEREF _Toc352101277 \h </w:instrText>
             </w:r>
             <w:r>
               <w:rPr>
@@ -615,7 +615,89 @@
                 <w:noProof/>
                 <w:webHidden/>
               </w:rPr>
-              <w:t>9</w:t>
+              <w:t>10</w:t>
+            </w:r>
+            <w:r>
+              <w:rPr>
+                <w:noProof/>
+                <w:webHidden/>
+              </w:rPr>
+              <w:fldChar w:fldCharType="end"/>
+            </w:r>
+          </w:hyperlink>
+        </w:p>
+        <w:p>
+          <w:pPr>
+            <w:pStyle w:val="20"/>
+            <w:tabs>
+              <w:tab w:val="left" w:pos="1050"/>
+              <w:tab w:val="right" w:leader="dot" w:pos="8296"/>
+            </w:tabs>
+            <w:rPr>
+              <w:noProof/>
+            </w:rPr>
+          </w:pPr>
+          <w:hyperlink w:anchor="_Toc352101278" w:history="1">
+            <w:r>
+              <w:rPr>
+                <w:rStyle w:val="a8"/>
+                <w:noProof/>
+              </w:rPr>
+              <w:t>3.5.</w:t>
+            </w:r>
+            <w:r>
+              <w:rPr>
+                <w:noProof/>
+              </w:rPr>
+              <w:tab/>
+            </w:r>
+            <w:r>
+              <w:rPr>
+                <w:rStyle w:val="a8"/>
+                <w:noProof/>
+              </w:rPr>
+              <w:t>Reference</w:t>
+            </w:r>
+            <w:r>
+              <w:rPr>
+                <w:noProof/>
+                <w:webHidden/>
+              </w:rPr>
+              <w:tab/>
+            </w:r>
+            <w:r>
+              <w:rPr>
+                <w:noProof/>
+                <w:webHidden/>
+              </w:rPr>
+              <w:fldChar w:fldCharType="begin"/>
+            </w:r>
+            <w:r>
+              <w:rPr>
+                <w:noProof/>
+                <w:webHidden/>
+              </w:rPr>
+              <w:instrText xml:space="preserve"> PAGEREF _Toc352101278 \h </w:instrText>
+            </w:r>
+            <w:r>
+              <w:rPr>
+                <w:noProof/>
+                <w:webHidden/>
+              </w:rPr>
+            </w:r>
+            <w:r>
+              <w:rPr>
+                <w:noProof/>
+                <w:webHidden/>
+              </w:rPr>
+              <w:fldChar w:fldCharType="separate"/>
+            </w:r>
+            <w:r>
+              <w:rPr>
+                <w:noProof/>
+                <w:webHidden/>
+              </w:rPr>
+              <w:t>11</w:t>
             </w:r>
             <w:r>
               <w:rPr>
@@ -651,9 +733,9 @@
       <w:bookmarkStart w:id="2" w:name="_Ref322950087"/>
       <w:bookmarkStart w:id="3" w:name="_Ref322950140"/>
       <w:bookmarkStart w:id="4" w:name="_Toc343674884"/>
-      <w:bookmarkStart w:id="5" w:name="_Toc350706494"/>
-      <w:bookmarkStart w:id="6" w:name="OLE_LINK3"/>
-      <w:bookmarkStart w:id="7" w:name="OLE_LINK4"/>
+      <w:bookmarkStart w:id="5" w:name="OLE_LINK3"/>
+      <w:bookmarkStart w:id="6" w:name="OLE_LINK4"/>
+      <w:bookmarkStart w:id="7" w:name="_Toc352101271"/>
       <w:r>
         <w:rPr>
           <w:rFonts w:hint="eastAsia"/>
@@ -666,10 +748,10 @@
       <w:bookmarkEnd w:id="2"/>
       <w:bookmarkEnd w:id="3"/>
       <w:bookmarkEnd w:id="4"/>
-      <w:bookmarkEnd w:id="5"/>
-    </w:p>
+      <w:bookmarkEnd w:id="7"/>
+    </w:p>
+    <w:bookmarkEnd w:id="5"/>
     <w:bookmarkEnd w:id="6"/>
-    <w:bookmarkEnd w:id="7"/>
     <w:p>
       <w:r>
         <w:rPr>
@@ -702,8 +784,16 @@
         <w:rPr>
           <w:rFonts w:hint="eastAsia"/>
         </w:rPr>
-        <w:t xml:space="preserve"> of Client side &amp; Server side(</w:t>
-      </w:r>
+        <w:t xml:space="preserve"> of Client side &amp; Server </w:t>
+      </w:r>
+      <w:proofErr w:type="gramStart"/>
+      <w:r>
+        <w:rPr>
+          <w:rFonts w:hint="eastAsia"/>
+        </w:rPr>
+        <w:t>side(</w:t>
+      </w:r>
+      <w:proofErr w:type="gramEnd"/>
       <w:r>
         <w:t>aims at test</w:t>
       </w:r>
@@ -730,7 +820,21 @@
         <w:rPr>
           <w:rFonts w:hint="eastAsia"/>
         </w:rPr>
-        <w:t xml:space="preserve">) receive </w:t>
+        <w:t xml:space="preserve">) </w:t>
+      </w:r>
+      <w:proofErr w:type="gramStart"/>
+      <w:r>
+        <w:rPr>
+          <w:rFonts w:hint="eastAsia"/>
+        </w:rPr>
+        <w:t>receive</w:t>
+      </w:r>
+      <w:proofErr w:type="gramEnd"/>
+      <w:r>
+        <w:rPr>
+          <w:rFonts w:hint="eastAsia"/>
+        </w:rPr>
+        <w:t xml:space="preserve"> </w:t>
       </w:r>
       <w:r>
         <w:t xml:space="preserve">data from remote client side, display it </w:t>
@@ -750,7 +854,15 @@
         <w:t>)</w:t>
       </w:r>
       <w:r>
-        <w:t xml:space="preserve"> discover target devices around</w:t>
+        <w:t xml:space="preserve"> </w:t>
+      </w:r>
+      <w:proofErr w:type="gramStart"/>
+      <w:r>
+        <w:t>discover</w:t>
+      </w:r>
+      <w:proofErr w:type="gramEnd"/>
+      <w:r>
+        <w:t xml:space="preserve"> target devices around</w:t>
       </w:r>
       <w:r>
         <w:t>, connect it</w:t>
@@ -767,7 +879,15 @@
         <w:t>3</w:t>
       </w:r>
       <w:r>
-        <w:t>) generate a ECG chart from database</w:t>
+        <w:t xml:space="preserve">) </w:t>
+      </w:r>
+      <w:proofErr w:type="gramStart"/>
+      <w:r>
+        <w:t>generate</w:t>
+      </w:r>
+      <w:proofErr w:type="gramEnd"/>
+      <w:r>
+        <w:t xml:space="preserve"> a ECG chart from database</w:t>
       </w:r>
       <w:r>
         <w:t xml:space="preserve"> for displaying history ECG records of user</w:t>
@@ -775,7 +895,15 @@
     </w:p>
     <w:p>
       <w:r>
-        <w:t xml:space="preserve">All the ECG charts are capable of auto-adjusting when adding/removing under-layer data, and scaling , dragging </w:t>
+        <w:t xml:space="preserve">All the ECG charts are capable of auto-adjusting when adding/removing under-layer data, and </w:t>
+      </w:r>
+      <w:proofErr w:type="gramStart"/>
+      <w:r>
+        <w:t>scaling ,</w:t>
+      </w:r>
+      <w:proofErr w:type="gramEnd"/>
+      <w:r>
+        <w:t xml:space="preserve"> dragging </w:t>
       </w:r>
       <w:r>
         <w:t>when user interacts with them, also support multiple plots in a single chart.</w:t>
@@ -792,7 +920,15 @@
         <w:t>1</w:t>
       </w:r>
       <w:r>
-        <w:t xml:space="preserve">) list available users </w:t>
+        <w:t xml:space="preserve">) </w:t>
+      </w:r>
+      <w:proofErr w:type="gramStart"/>
+      <w:r>
+        <w:t>list</w:t>
+      </w:r>
+      <w:proofErr w:type="gramEnd"/>
+      <w:r>
+        <w:t xml:space="preserve"> available users </w:t>
       </w:r>
       <w:r>
         <w:t xml:space="preserve">in system </w:t>
@@ -820,7 +956,15 @@
         <w:t>3</w:t>
       </w:r>
       <w:r>
-        <w:t>) query history records of a specified</w:t>
+        <w:t xml:space="preserve">) </w:t>
+      </w:r>
+      <w:proofErr w:type="gramStart"/>
+      <w:r>
+        <w:t>query</w:t>
+      </w:r>
+      <w:proofErr w:type="gramEnd"/>
+      <w:r>
+        <w:t xml:space="preserve"> history records of a specified</w:t>
       </w:r>
       <w:r>
         <w:t xml:space="preserve"> user</w:t>
@@ -832,18 +976,18 @@
         <w:pStyle w:val="1"/>
       </w:pPr>
       <w:bookmarkStart w:id="8" w:name="_Toc343674885"/>
-      <w:bookmarkStart w:id="9" w:name="_Toc350706495"/>
-      <w:bookmarkStart w:id="10" w:name="OLE_LINK5"/>
-      <w:bookmarkStart w:id="11" w:name="OLE_LINK6"/>
+      <w:bookmarkStart w:id="9" w:name="OLE_LINK5"/>
+      <w:bookmarkStart w:id="10" w:name="OLE_LINK6"/>
+      <w:bookmarkStart w:id="11" w:name="_Toc352101272"/>
       <w:r>
         <w:lastRenderedPageBreak/>
         <w:t>Architecture</w:t>
       </w:r>
       <w:bookmarkEnd w:id="8"/>
-      <w:bookmarkEnd w:id="9"/>
-    </w:p>
+      <w:bookmarkEnd w:id="11"/>
+    </w:p>
+    <w:bookmarkEnd w:id="9"/>
     <w:bookmarkEnd w:id="10"/>
-    <w:bookmarkEnd w:id="11"/>
     <w:p>
       <w:r>
         <w:t>The following diagram is the block diagram of ECG Mobile app:</w:t>
@@ -904,7 +1048,23 @@
     <w:p/>
     <w:p>
       <w:r>
-        <w:t>ECG Server communicates with each other with the help of EcgService which is consisted of some threads for connecting target device and also for accept remote requests from other devices.</w:t>
+        <w:t xml:space="preserve">ECG Server communicates with each other with the help of </w:t>
+      </w:r>
+      <w:proofErr w:type="spellStart"/>
+      <w:r>
+        <w:t>EcgService</w:t>
+      </w:r>
+      <w:proofErr w:type="spellEnd"/>
+      <w:r>
+        <w:t xml:space="preserve"> which is consisted of some threads for connecting target device and also for </w:t>
+      </w:r>
+      <w:proofErr w:type="gramStart"/>
+      <w:r>
+        <w:t>accept</w:t>
+      </w:r>
+      <w:proofErr w:type="gramEnd"/>
+      <w:r>
+        <w:t xml:space="preserve"> remote requests from other devices.</w:t>
       </w:r>
     </w:p>
     <w:p/>
@@ -938,13 +1098,47 @@
         <w:br/>
       </w:r>
       <w:r>
-        <w:t>all the user’s info in the system is stored at {EXTERNAL_STORAGE}/ecg/user.sqlite</w:t>
-      </w:r>
-      <w:r>
-        <w:t>(usually the “EXTERNAL_STORAGE” is /sdcard</w:t>
-      </w:r>
-      <w:r>
-        <w:t>, aka /mnt/sdcard/</w:t>
+        <w:t>all the user’s info in the system is stored at {EXTERNAL_STORAGE}/</w:t>
+      </w:r>
+      <w:proofErr w:type="spellStart"/>
+      <w:r>
+        <w:t>ecg</w:t>
+      </w:r>
+      <w:proofErr w:type="spellEnd"/>
+      <w:r>
+        <w:t>/</w:t>
+      </w:r>
+      <w:proofErr w:type="spellStart"/>
+      <w:r>
+        <w:t>user.sqlite</w:t>
+      </w:r>
+      <w:proofErr w:type="spellEnd"/>
+      <w:r>
+        <w:t>(usually the “EXTERNAL_STORAGE” is /</w:t>
+      </w:r>
+      <w:proofErr w:type="spellStart"/>
+      <w:r>
+        <w:t>sdcard</w:t>
+      </w:r>
+      <w:proofErr w:type="spellEnd"/>
+      <w:r>
+        <w:t>, aka /</w:t>
+      </w:r>
+      <w:proofErr w:type="spellStart"/>
+      <w:r>
+        <w:t>mnt</w:t>
+      </w:r>
+      <w:proofErr w:type="spellEnd"/>
+      <w:r>
+        <w:t>/</w:t>
+      </w:r>
+      <w:proofErr w:type="spellStart"/>
+      <w:r>
+        <w:t>sdcard</w:t>
+      </w:r>
+      <w:proofErr w:type="spellEnd"/>
+      <w:r>
+        <w:t>/</w:t>
       </w:r>
       <w:r>
         <w:t>)</w:t>
@@ -1002,14 +1196,22 @@
         <w:t xml:space="preserve"> one of her past records to look.</w:t>
       </w:r>
       <w:r>
-        <w:t xml:space="preserve"> At this time the app internally constructs a JDBC database driven PlotView to retrieve data from database and render it.</w:t>
+        <w:t xml:space="preserve"> At this time the app internally constructs a JDBC database driven </w:t>
+      </w:r>
+      <w:proofErr w:type="spellStart"/>
+      <w:r>
+        <w:t>PlotView</w:t>
+      </w:r>
+      <w:proofErr w:type="spellEnd"/>
+      <w:r>
+        <w:t xml:space="preserve"> to retrieve data from database and render it.</w:t>
       </w:r>
     </w:p>
     <w:p>
       <w:pPr>
         <w:pStyle w:val="1"/>
       </w:pPr>
-      <w:bookmarkStart w:id="12" w:name="_Toc350706496"/>
+      <w:bookmarkStart w:id="12" w:name="_Toc352101273"/>
       <w:r>
         <w:lastRenderedPageBreak/>
         <w:t>UI</w:t>
@@ -1020,7 +1222,7 @@
       <w:pPr>
         <w:pStyle w:val="2"/>
       </w:pPr>
-      <w:bookmarkStart w:id="13" w:name="_Toc350706497"/>
+      <w:bookmarkStart w:id="13" w:name="_Toc352101274"/>
       <w:r>
         <w:t>Main Screen</w:t>
       </w:r>
@@ -1194,10 +1396,18 @@
         <w:jc w:val="left"/>
       </w:pPr>
       <w:r>
-        <w:t>Connect a target device from server side</w:t>
-      </w:r>
-      <w:r>
-        <w:t>(press “menu”)</w:t>
+        <w:t xml:space="preserve">Connect a target device from server </w:t>
+      </w:r>
+      <w:proofErr w:type="gramStart"/>
+      <w:r>
+        <w:t>side</w:t>
+      </w:r>
+      <w:r>
+        <w:t>(</w:t>
+      </w:r>
+      <w:proofErr w:type="gramEnd"/>
+      <w:r>
+        <w:t>press “menu”)</w:t>
       </w:r>
       <w:r>
         <w:t>:</w:t>
@@ -1281,7 +1491,7 @@
       <w:pPr>
         <w:pStyle w:val="2"/>
       </w:pPr>
-      <w:bookmarkStart w:id="14" w:name="_Toc350706498"/>
+      <w:bookmarkStart w:id="14" w:name="_Toc352101275"/>
       <w:r>
         <w:lastRenderedPageBreak/>
         <w:t>User</w:t>
@@ -1296,9 +1506,6 @@
         <w:pStyle w:val="a7"/>
         <w:ind w:left="360" w:firstLineChars="0" w:firstLine="0"/>
         <w:jc w:val="center"/>
-        <w:rPr>
-          <w:rFonts w:hint="eastAsia"/>
-        </w:rPr>
       </w:pPr>
       <w:r>
         <w:rPr>
@@ -1356,9 +1563,6 @@
         <w:pStyle w:val="a7"/>
         <w:ind w:left="360" w:firstLineChars="0" w:firstLine="0"/>
         <w:jc w:val="center"/>
-        <w:rPr>
-          <w:rFonts w:hint="eastAsia"/>
-        </w:rPr>
       </w:pPr>
       <w:r>
         <w:t>L</w:t>
@@ -1375,9 +1579,6 @@
         <w:pStyle w:val="a7"/>
         <w:ind w:left="360" w:firstLineChars="0" w:firstLine="0"/>
         <w:jc w:val="left"/>
-        <w:rPr>
-          <w:rFonts w:hint="eastAsia"/>
-        </w:rPr>
       </w:pPr>
       <w:r>
         <w:rPr>
@@ -1400,9 +1601,6 @@
         <w:pStyle w:val="a7"/>
         <w:ind w:left="360" w:firstLineChars="0" w:firstLine="0"/>
         <w:jc w:val="center"/>
-        <w:rPr>
-          <w:rFonts w:hint="eastAsia"/>
-        </w:rPr>
       </w:pPr>
       <w:r>
         <w:rPr>
@@ -1461,9 +1659,6 @@
         <w:pStyle w:val="a7"/>
         <w:ind w:left="360" w:firstLineChars="0" w:firstLine="0"/>
         <w:jc w:val="center"/>
-        <w:rPr>
-          <w:rFonts w:hint="eastAsia"/>
-        </w:rPr>
       </w:pPr>
       <w:r>
         <w:rPr>
@@ -1489,16 +1684,16 @@
       <w:pPr>
         <w:pStyle w:val="2"/>
       </w:pPr>
-      <w:bookmarkStart w:id="15" w:name="_Toc350706499"/>
-      <w:bookmarkStart w:id="16" w:name="OLE_LINK8"/>
-      <w:bookmarkStart w:id="17" w:name="OLE_LINK9"/>
+      <w:bookmarkStart w:id="15" w:name="OLE_LINK8"/>
+      <w:bookmarkStart w:id="16" w:name="OLE_LINK9"/>
+      <w:bookmarkStart w:id="17" w:name="_Toc352101276"/>
       <w:r>
         <w:t>History Management</w:t>
       </w:r>
-      <w:bookmarkEnd w:id="15"/>
-    </w:p>
+      <w:bookmarkEnd w:id="17"/>
+    </w:p>
+    <w:bookmarkEnd w:id="15"/>
     <w:bookmarkEnd w:id="16"/>
-    <w:bookmarkEnd w:id="17"/>
     <w:p>
       <w:pPr>
         <w:rPr>
@@ -1697,7 +1892,7 @@
       <w:pPr>
         <w:pStyle w:val="2"/>
       </w:pPr>
-      <w:bookmarkStart w:id="18" w:name="_Toc350706500"/>
+      <w:bookmarkStart w:id="18" w:name="_Toc352101277"/>
       <w:r>
         <w:t>Function Test Case</w:t>
       </w:r>
@@ -1752,6 +1947,7 @@
         </w:rPr>
         <w:t xml:space="preserve"> </w:t>
       </w:r>
+      <w:proofErr w:type="gramStart"/>
       <w:r>
         <w:rPr>
           <w:lang w:eastAsia="en-US"/>
@@ -1762,7 +1958,14 @@
         <w:rPr>
           <w:lang w:eastAsia="en-US"/>
         </w:rPr>
-        <w:t>(prefer android 4.x)</w:t>
+        <w:t>(</w:t>
+      </w:r>
+      <w:proofErr w:type="gramEnd"/>
+      <w:r>
+        <w:rPr>
+          <w:lang w:eastAsia="en-US"/>
+        </w:rPr>
+        <w:t>prefer android 4.x)</w:t>
       </w:r>
       <w:r>
         <w:rPr>
@@ -1800,8 +2003,16 @@
         <w:rPr>
           <w:lang w:eastAsia="en-US"/>
         </w:rPr>
-        <w:t xml:space="preserve"> on Phone A</w:t>
-      </w:r>
+        <w:t xml:space="preserve"> on Phone </w:t>
+      </w:r>
+      <w:proofErr w:type="gramStart"/>
+      <w:r>
+        <w:rPr>
+          <w:lang w:eastAsia="en-US"/>
+        </w:rPr>
+        <w:t>A</w:t>
+      </w:r>
+      <w:proofErr w:type="gramEnd"/>
       <w:r>
         <w:rPr>
           <w:lang w:eastAsia="en-US"/>
@@ -1853,11 +2064,19 @@
           <w:lang w:eastAsia="en-US"/>
         </w:rPr>
       </w:pPr>
-      <w:r>
-        <w:rPr>
-          <w:lang w:eastAsia="en-US"/>
-        </w:rPr>
-        <w:t>if any device found, press on it to connect it.</w:t>
+      <w:proofErr w:type="gramStart"/>
+      <w:r>
+        <w:rPr>
+          <w:lang w:eastAsia="en-US"/>
+        </w:rPr>
+        <w:t>if</w:t>
+      </w:r>
+      <w:proofErr w:type="gramEnd"/>
+      <w:r>
+        <w:rPr>
+          <w:lang w:eastAsia="en-US"/>
+        </w:rPr>
+        <w:t xml:space="preserve"> any device found, press on it to connect it.</w:t>
       </w:r>
     </w:p>
     <w:p>
@@ -1970,17 +2189,41 @@
         </w:rPr>
         <w:t xml:space="preserve"> out and says "Received a </w:t>
       </w:r>
+      <w:proofErr w:type="spellStart"/>
       <w:r>
         <w:rPr>
           <w:lang w:eastAsia="en-US"/>
         </w:rPr>
         <w:t>msg</w:t>
       </w:r>
-      <w:r>
-        <w:rPr>
-          <w:lang w:eastAsia="en-US"/>
-        </w:rPr>
-        <w:t xml:space="preserve"> with a double type data:xxxx"</w:t>
+      <w:proofErr w:type="spellEnd"/>
+      <w:r>
+        <w:rPr>
+          <w:lang w:eastAsia="en-US"/>
+        </w:rPr>
+        <w:t xml:space="preserve"> with a double type </w:t>
+      </w:r>
+      <w:proofErr w:type="spellStart"/>
+      <w:r>
+        <w:rPr>
+          <w:lang w:eastAsia="en-US"/>
+        </w:rPr>
+        <w:t>data</w:t>
+      </w:r>
+      <w:proofErr w:type="gramStart"/>
+      <w:r>
+        <w:rPr>
+          <w:lang w:eastAsia="en-US"/>
+        </w:rPr>
+        <w:t>:xxxx</w:t>
+      </w:r>
+      <w:proofErr w:type="spellEnd"/>
+      <w:proofErr w:type="gramEnd"/>
+      <w:r>
+        <w:rPr>
+          <w:lang w:eastAsia="en-US"/>
+        </w:rPr>
+        <w:t>"</w:t>
       </w:r>
       <w:r>
         <w:rPr>
@@ -2022,11 +2265,99 @@
     </w:p>
     <w:p>
       <w:pPr>
+        <w:pStyle w:val="2"/>
+        <w:rPr>
+          <w:rFonts w:eastAsiaTheme="minorEastAsia" w:hint="eastAsia"/>
+          <w:lang w:eastAsia="zh-CN"/>
+        </w:rPr>
+      </w:pPr>
+      <w:bookmarkStart w:id="19" w:name="_Toc352101278"/>
+      <w:r>
+        <w:rPr>
+          <w:rFonts w:eastAsiaTheme="minorEastAsia" w:hint="eastAsia"/>
+          <w:lang w:eastAsia="zh-CN"/>
+        </w:rPr>
+        <w:lastRenderedPageBreak/>
+        <w:t>Reference</w:t>
+      </w:r>
+      <w:bookmarkEnd w:id="19"/>
+    </w:p>
+    <w:p>
+      <w:pPr>
+        <w:rPr>
+          <w:rFonts w:hint="eastAsia"/>
+        </w:rPr>
+      </w:pPr>
+      <w:r>
+        <w:rPr>
+          <w:rFonts w:hint="eastAsia"/>
+        </w:rPr>
+        <w:t>Charting library for android:</w:t>
+      </w:r>
+    </w:p>
+    <w:p>
+      <w:pPr>
+        <w:rPr>
+          <w:rFonts w:hint="eastAsia"/>
+        </w:rPr>
+      </w:pPr>
+      <w:hyperlink r:id="rId17" w:history="1">
+        <w:r>
+          <w:rPr>
+            <w:rStyle w:val="a8"/>
+            <w:lang w:eastAsia="en-US"/>
+          </w:rPr>
+          <w:t>http://code.google.com/p/afreechart/</w:t>
+        </w:r>
+      </w:hyperlink>
+    </w:p>
+    <w:p>
+      <w:pPr>
+        <w:rPr>
+          <w:rFonts w:hint="eastAsia"/>
+        </w:rPr>
+      </w:pPr>
+      <w:hyperlink r:id="rId18" w:history="1">
+        <w:r>
+          <w:t>JDBC driver for Android's SQLiteDatabase</w:t>
+        </w:r>
+      </w:hyperlink>
+      <w:r>
+        <w:rPr>
+          <w:rFonts w:hint="eastAsia"/>
+        </w:rPr>
+        <w:t>:</w:t>
+      </w:r>
+    </w:p>
+    <w:p>
+      <w:pPr>
+        <w:rPr>
+          <w:rFonts w:hint="eastAsia"/>
+        </w:rPr>
+      </w:pPr>
+      <w:hyperlink r:id="rId19" w:history="1">
+        <w:r>
+          <w:rPr>
+            <w:rStyle w:val="a8"/>
+          </w:rPr>
+          <w:t>http://code.google.com/p/sqldroid/</w:t>
+        </w:r>
+      </w:hyperlink>
+    </w:p>
+    <w:p>
+      <w:pPr>
+        <w:rPr>
+          <w:rFonts w:hint="eastAsia"/>
+        </w:rPr>
+      </w:pPr>
+    </w:p>
+    <w:p>
+      <w:pPr>
         <w:jc w:val="center"/>
       </w:pPr>
     </w:p>
     <w:sectPr>
-      <w:headerReference w:type="default" r:id="rId17"/>
+      <w:headerReference w:type="default" r:id="rId20"/>
       <w:pgSz w:w="11906" w:h="16838"/>
       <w:pgMar w:top="1440" w:right="1800" w:bottom="1440" w:left="1800" w:header="851" w:footer="992" w:gutter="0"/>
       <w:cols w:space="425"/>
@@ -3533,7 +3864,7 @@
 </file>
 
 <file path=customXml/itemProps1.xml><?xml version="1.0" encoding="utf-8"?>
-<ds:datastoreItem xmlns:ds="http://schemas.openxmlformats.org/officeDocument/2006/customXml" ds:itemID="{3C2B1603-063C-4F45-B162-2B1097E79B30}">
+<ds:datastoreItem xmlns:ds="http://schemas.openxmlformats.org/officeDocument/2006/customXml" ds:itemID="{BD93166F-66B4-43E9-B8F0-AB831018D98E}">
   <ds:schemaRefs>
     <ds:schemaRef ds:uri="http://schemas.openxmlformats.org/officeDocument/2006/bibliography"/>
   </ds:schemaRefs>

</xml_diff>